<commit_message>
Revisión úlltima acta y paso a pdf
</commit_message>
<xml_diff>
--- a/docs/actas de reuniones/ISST-SRM-010414.docx
+++ b/docs/actas de reuniones/ISST-SRM-010414.docx
@@ -309,7 +309,6 @@
               <w:rPr>
                 <w:b w:val="0"/>
                 <w:bCs w:val="0"/>
-                <w:i/>
                 <w:iCs/>
                 <w:lang w:val="en-GB"/>
               </w:rPr>
@@ -318,7 +317,6 @@
               <w:rPr>
                 <w:b w:val="0"/>
                 <w:bCs w:val="0"/>
-                <w:i/>
                 <w:iCs/>
                 <w:lang w:val="en-GB"/>
               </w:rPr>
@@ -328,7 +326,6 @@
               <w:rPr>
                 <w:b w:val="0"/>
                 <w:bCs w:val="0"/>
-                <w:i/>
                 <w:iCs/>
                 <w:lang w:val="en-GB"/>
               </w:rPr>
@@ -338,7 +335,6 @@
               <w:rPr>
                 <w:b w:val="0"/>
                 <w:bCs w:val="0"/>
-                <w:i/>
                 <w:iCs/>
                 <w:lang w:val="en-GB"/>
               </w:rPr>
@@ -348,7 +344,6 @@
               <w:rPr>
                 <w:b w:val="0"/>
                 <w:bCs w:val="0"/>
-                <w:i/>
                 <w:iCs/>
                 <w:lang w:val="en-GB"/>
               </w:rPr>
@@ -358,7 +353,6 @@
               <w:rPr>
                 <w:b w:val="0"/>
                 <w:bCs w:val="0"/>
-                <w:i/>
                 <w:iCs/>
                 <w:lang w:val="en-GB"/>
               </w:rPr>
@@ -402,7 +396,6 @@
               <w:rPr>
                 <w:b w:val="0"/>
                 <w:bCs w:val="0"/>
-                <w:i/>
                 <w:iCs/>
               </w:rPr>
             </w:pPr>
@@ -410,11 +403,10 @@
               <w:rPr>
                 <w:b w:val="0"/>
                 <w:bCs w:val="0"/>
-                <w:i/>
                 <w:iCs/>
                 <w:lang w:val="en-US"/>
               </w:rPr>
-              <w:t>1.0</w:t>
+              <w:t>1.1</w:t>
             </w:r>
           </w:p>
         </w:tc>
@@ -474,7 +466,6 @@
               <w:rPr>
                 <w:b w:val="0"/>
                 <w:bCs w:val="0"/>
-                <w:i/>
                 <w:iCs/>
                 <w:lang w:val="en-US"/>
               </w:rPr>
@@ -532,7 +523,6 @@
               <w:rPr>
                 <w:b w:val="0"/>
                 <w:bCs w:val="0"/>
-                <w:i/>
                 <w:iCs/>
               </w:rPr>
             </w:pPr>
@@ -541,7 +531,6 @@
               <w:rPr>
                 <w:b w:val="0"/>
                 <w:bCs w:val="0"/>
-                <w:i/>
                 <w:iCs/>
                 <w:lang w:val="en-US"/>
               </w:rPr>
@@ -552,7 +541,6 @@
               <w:rPr>
                 <w:b w:val="0"/>
                 <w:bCs w:val="0"/>
-                <w:i/>
                 <w:iCs/>
                 <w:lang w:val="en-US"/>
               </w:rPr>
@@ -563,7 +551,6 @@
               <w:rPr>
                 <w:b w:val="0"/>
                 <w:bCs w:val="0"/>
-                <w:i/>
                 <w:iCs/>
                 <w:lang w:val="en-US"/>
               </w:rPr>
@@ -574,7 +561,6 @@
               <w:rPr>
                 <w:b w:val="0"/>
                 <w:bCs w:val="0"/>
-                <w:i/>
                 <w:iCs/>
                 <w:lang w:val="en-US"/>
               </w:rPr>
@@ -585,7 +571,6 @@
               <w:rPr>
                 <w:b w:val="0"/>
                 <w:bCs w:val="0"/>
-                <w:i/>
                 <w:iCs/>
                 <w:lang w:val="en-US"/>
               </w:rPr>
@@ -630,7 +615,6 @@
               <w:rPr>
                 <w:b w:val="0"/>
                 <w:bCs w:val="0"/>
-                <w:i/>
                 <w:iCs/>
               </w:rPr>
             </w:pPr>
@@ -638,7 +622,6 @@
               <w:rPr>
                 <w:b w:val="0"/>
                 <w:bCs w:val="0"/>
-                <w:i/>
                 <w:iCs/>
                 <w:lang w:val="en-US"/>
               </w:rPr>
@@ -762,7 +745,11 @@
               <w:left w:val="nil"/>
             </w:tcBorders>
           </w:tcPr>
-          <w:p/>
+          <w:p>
+            <w:r>
+              <w:t>Enrique Ruiz García</w:t>
+            </w:r>
+          </w:p>
         </w:tc>
       </w:tr>
     </w:tbl>
@@ -804,37 +791,59 @@
           <w:p>
             <w:pPr>
               <w:pStyle w:val="textocursiva"/>
+              <w:rPr>
+                <w:i w:val="0"/>
+              </w:rPr>
             </w:pPr>
             <w:r>
-              <w:t>Plantilla para describir el resumen de</w:t>
-            </w:r>
-            <w:r>
+              <w:rPr>
+                <w:i w:val="0"/>
+              </w:rPr>
+              <w:t>Documento que describe</w:t>
+            </w:r>
+            <w:r>
+              <w:rPr>
+                <w:i w:val="0"/>
+              </w:rPr>
+              <w:t xml:space="preserve"> el resumen de</w:t>
+            </w:r>
+            <w:r>
+              <w:rPr>
+                <w:i w:val="0"/>
+              </w:rPr>
               <w:t xml:space="preserve">l desarrollo y </w:t>
             </w:r>
             <w:r>
+              <w:rPr>
+                <w:i w:val="0"/>
+              </w:rPr>
               <w:t xml:space="preserve"> los acuerdos de una reu</w:t>
             </w:r>
             <w:r>
-              <w:t>nión de revisión al final de cada Sprint</w:t>
+              <w:rPr>
+                <w:i w:val="0"/>
+              </w:rPr>
+              <w:t>nión de revisión al final de</w:t>
+            </w:r>
+            <w:r>
+              <w:rPr>
+                <w:i w:val="0"/>
+              </w:rPr>
+              <w:t xml:space="preserve">l primer </w:t>
+            </w:r>
+            <w:r>
+              <w:rPr>
+                <w:i w:val="0"/>
+              </w:rPr>
+              <w:t>Sprint</w:t>
             </w:r>
           </w:p>
           <w:p>
             <w:pPr>
               <w:pStyle w:val="textocursiva"/>
-            </w:pPr>
-            <w:r>
-              <w:t>El documento que el equipo de Trabajo elabore y entregue debe seguir e</w:t>
-            </w:r>
-            <w:r>
-              <w:t>l formato de esta plantilla y su Índice de Contenidos</w:t>
-            </w:r>
-            <w:r>
-              <w:t>.</w:t>
-            </w:r>
-          </w:p>
-          <w:p>
-            <w:pPr>
-              <w:pStyle w:val="texto"/>
+              <w:rPr>
+                <w:i w:val="0"/>
+              </w:rPr>
             </w:pPr>
           </w:p>
         </w:tc>
@@ -948,11 +957,13 @@
               <w:spacing w:before="0" w:after="0"/>
               <w:jc w:val="left"/>
               <w:rPr>
+                <w:i w:val="0"/>
                 <w:lang w:val="en-GB"/>
               </w:rPr>
             </w:pPr>
             <w:r>
               <w:rPr>
+                <w:i w:val="0"/>
                 <w:lang w:val="en-GB"/>
               </w:rPr>
               <w:t>1.0</w:t>
@@ -969,11 +980,13 @@
               <w:spacing w:before="0" w:after="0"/>
               <w:jc w:val="left"/>
               <w:rPr>
+                <w:i w:val="0"/>
                 <w:lang w:val="en-GB"/>
               </w:rPr>
             </w:pPr>
             <w:r>
               <w:rPr>
+                <w:i w:val="0"/>
                 <w:lang w:val="en-GB"/>
               </w:rPr>
               <w:t>01/04/2014</w:t>
@@ -989,8 +1002,14 @@
               <w:pStyle w:val="textocursiva"/>
               <w:spacing w:before="0" w:after="0"/>
               <w:jc w:val="left"/>
+              <w:rPr>
+                <w:i w:val="0"/>
+              </w:rPr>
             </w:pPr>
             <w:r>
+              <w:rPr>
+                <w:i w:val="0"/>
+              </w:rPr>
               <w:t xml:space="preserve">Primera versión </w:t>
             </w:r>
           </w:p>
@@ -1004,8 +1023,14 @@
               <w:pStyle w:val="textocursiva"/>
               <w:spacing w:before="0" w:after="0"/>
               <w:jc w:val="left"/>
+              <w:rPr>
+                <w:i w:val="0"/>
+              </w:rPr>
             </w:pPr>
             <w:r>
+              <w:rPr>
+                <w:i w:val="0"/>
+              </w:rPr>
               <w:t>Manuel Toro</w:t>
             </w:r>
           </w:p>
@@ -1016,25 +1041,41 @@
           <w:tcPr>
             <w:tcW w:w="1621" w:type="dxa"/>
           </w:tcPr>
-          <w:p/>
+          <w:p>
+            <w:r>
+              <w:t>1.1</w:t>
+            </w:r>
+          </w:p>
         </w:tc>
         <w:tc>
           <w:tcPr>
             <w:tcW w:w="1340" w:type="dxa"/>
           </w:tcPr>
-          <w:p/>
+          <w:p>
+            <w:r>
+              <w:t>02/04/2014</w:t>
+            </w:r>
+          </w:p>
         </w:tc>
         <w:tc>
           <w:tcPr>
             <w:tcW w:w="3930" w:type="dxa"/>
           </w:tcPr>
-          <w:p/>
+          <w:p>
+            <w:r>
+              <w:t xml:space="preserve">Segunda versión </w:t>
+            </w:r>
+          </w:p>
         </w:tc>
         <w:tc>
           <w:tcPr>
             <w:tcW w:w="1826" w:type="dxa"/>
           </w:tcPr>
-          <w:p/>
+          <w:p>
+            <w:r>
+              <w:t>Enrique Ruiz</w:t>
+            </w:r>
+          </w:p>
         </w:tc>
       </w:tr>
       <w:tr>
@@ -1543,7 +1584,7 @@
         <w:rPr>
           <w:noProof/>
         </w:rPr>
-        <w:t>2</w:t>
+        <w:t>3</w:t>
       </w:r>
       <w:r>
         <w:rPr>
@@ -2055,6 +2096,8 @@
           <w:lang w:val="es-ES_tradnl"/>
         </w:rPr>
       </w:pPr>
+      <w:bookmarkStart w:id="8" w:name="_GoBack"/>
+      <w:bookmarkEnd w:id="8"/>
     </w:p>
     <w:p>
       <w:pPr>
@@ -2063,8 +2106,8 @@
           <w:lang w:val="es-ES_tradnl"/>
         </w:rPr>
       </w:pPr>
-      <w:bookmarkStart w:id="8" w:name="_Toc4574095"/>
-      <w:bookmarkStart w:id="9" w:name="_Toc255380975"/>
+      <w:bookmarkStart w:id="9" w:name="_Toc4574095"/>
+      <w:bookmarkStart w:id="10" w:name="_Toc255380975"/>
       <w:r>
         <w:rPr>
           <w:lang w:val="es-ES_tradnl"/>
@@ -2078,8 +2121,8 @@
         </w:rPr>
         <w:t>NTARIOS</w:t>
       </w:r>
-      <w:bookmarkEnd w:id="8"/>
       <w:bookmarkEnd w:id="9"/>
+      <w:bookmarkEnd w:id="10"/>
     </w:p>
     <w:p>
       <w:pPr>
@@ -2105,8 +2148,6 @@
           <w:lang w:val="es-ES_tradnl"/>
         </w:rPr>
       </w:pPr>
-      <w:bookmarkStart w:id="10" w:name="_GoBack"/>
-      <w:bookmarkEnd w:id="10"/>
     </w:p>
     <w:sectPr>
       <w:pgSz w:w="11906" w:h="16838"/>
@@ -2160,7 +2201,10 @@
       <w:t>SR</w:t>
     </w:r>
     <w:r>
-      <w:t xml:space="preserve">M-plantilla.docx                                                                                     Pág.    </w:t>
+      <w:t>M-010414</w:t>
+    </w:r>
+    <w:r>
+      <w:t xml:space="preserve">.docx                                                                                     Pág.    </w:t>
     </w:r>
     <w:r>
       <w:rPr>
@@ -2252,7 +2296,7 @@
       </w:pBdr>
     </w:pPr>
     <w:r>
-      <w:t>Caso de Estudio: X</w:t>
+      <w:t>Caso de Estudio: Gestión tarjetas universitarias</w:t>
     </w:r>
   </w:p>
 </w:hdr>

</xml_diff>